<commit_message>
Minority changes in documentation
</commit_message>
<xml_diff>
--- a/Dokumentace_IDAS2.docx
+++ b/Dokumentace_IDAS2.docx
@@ -49,18 +49,8 @@
           <w:sz w:val="36"/>
           <w:szCs w:val="36"/>
         </w:rPr>
-        <w:t xml:space="preserve">Sociální síť – </w:t>
-      </w:r>
-      <w:proofErr w:type="spellStart"/>
-      <w:r>
-        <w:rPr>
-          <w:i/>
-          <w:sz w:val="36"/>
-          <w:szCs w:val="36"/>
-        </w:rPr>
-        <w:t>StuxNet</w:t>
-      </w:r>
-      <w:proofErr w:type="spellEnd"/>
+        <w:t>Sociální síť – StuxNet</w:t>
+      </w:r>
     </w:p>
     <w:p>
       <w:pPr>
@@ -259,7 +249,6 @@
           <w:docPartUnique/>
         </w:docPartObj>
       </w:sdtPr>
-      <w:sdtEndPr/>
       <w:sdtContent>
         <w:p>
           <w:pPr>
@@ -6584,16 +6573,16 @@
       <w:pPr>
         <w:pStyle w:val="Nadpis1-bezsla"/>
       </w:pPr>
-      <w:bookmarkStart w:id="2" w:name="_Toc258833024"/>
-      <w:bookmarkStart w:id="3" w:name="_Toc439254167"/>
-      <w:bookmarkStart w:id="4" w:name="_Toc27498077"/>
+      <w:bookmarkStart w:id="2" w:name="_Toc27498077"/>
+      <w:bookmarkStart w:id="3" w:name="_Toc258833024"/>
+      <w:bookmarkStart w:id="4" w:name="_Toc439254167"/>
       <w:bookmarkEnd w:id="0"/>
       <w:bookmarkEnd w:id="1"/>
       <w:r>
         <w:lastRenderedPageBreak/>
         <w:t>Úvod</w:t>
       </w:r>
-      <w:bookmarkEnd w:id="4"/>
+      <w:bookmarkEnd w:id="2"/>
     </w:p>
     <w:p>
       <w:pPr>
@@ -6648,8 +6637,8 @@
         <w:ind w:left="432" w:hanging="432"/>
       </w:pPr>
       <w:bookmarkStart w:id="5" w:name="_Toc27498078"/>
-      <w:bookmarkEnd w:id="2"/>
       <w:bookmarkEnd w:id="3"/>
+      <w:bookmarkEnd w:id="4"/>
       <w:r>
         <w:lastRenderedPageBreak/>
         <w:t>Zadání</w:t>
@@ -6983,7 +6972,25 @@
     </w:p>
     <w:p>
       <w:r>
-        <w:t>Neregistrovaný uživatel má možnost se zaregistrovat a prohlížet registrované uživatele a skupiny v sociální síti.</w:t>
+        <w:t xml:space="preserve">Neregistrovaný uživatel má možnost se zaregistrovat a prohlížet </w:t>
+      </w:r>
+      <w:r>
+        <w:t>všechny</w:t>
+      </w:r>
+      <w:r>
+        <w:t xml:space="preserve"> uživatele</w:t>
+      </w:r>
+      <w:r>
+        <w:t xml:space="preserve"> sítě</w:t>
+      </w:r>
+      <w:r>
+        <w:t xml:space="preserve"> a </w:t>
+      </w:r>
+      <w:r>
+        <w:t xml:space="preserve">všechny </w:t>
+      </w:r>
+      <w:r>
+        <w:t>skupiny v sociální síti.</w:t>
       </w:r>
     </w:p>
     <w:p>
@@ -7016,22 +7023,54 @@
     </w:p>
     <w:p>
       <w:r>
-        <w:t xml:space="preserve">Registrovaný uživatel </w:t>
+        <w:t>Registrovan</w:t>
+      </w:r>
+      <w:r>
+        <w:t>í</w:t>
+      </w:r>
+      <w:r>
+        <w:t xml:space="preserve"> uživatel</w:t>
+      </w:r>
+      <w:r>
+        <w:t>é</w:t>
+      </w:r>
+      <w:r>
+        <w:t xml:space="preserve"> </w:t>
       </w:r>
       <w:r>
         <w:t xml:space="preserve">aplikace </w:t>
       </w:r>
       <w:r>
-        <w:t>slouží pro</w:t>
-      </w:r>
-      <w:r>
-        <w:t xml:space="preserve"> chatování mezi sebou, umožnuje </w:t>
+        <w:t>mohou</w:t>
+      </w:r>
+      <w:r>
+        <w:t xml:space="preserve"> </w:t>
+      </w:r>
+      <w:r>
+        <w:t xml:space="preserve">chatovat </w:t>
+      </w:r>
+      <w:r>
+        <w:t>mezi sebou</w:t>
+      </w:r>
+      <w:r>
+        <w:t xml:space="preserve"> nebo</w:t>
+      </w:r>
+      <w:r>
+        <w:t xml:space="preserve"> </w:t>
       </w:r>
       <w:r>
         <w:t xml:space="preserve">i </w:t>
       </w:r>
       <w:r>
-        <w:t xml:space="preserve">komunikaci s celou skupinou. Ve zprávách je možné </w:t>
+        <w:t>komunikovat</w:t>
+      </w:r>
+      <w:r>
+        <w:t xml:space="preserve"> s celou skupinou.</w:t>
+      </w:r>
+    </w:p>
+    <w:p>
+      <w:r>
+        <w:t xml:space="preserve">Ve zprávách je možné </w:t>
       </w:r>
       <w:r>
         <w:t>oblíbit</w:t>
@@ -7040,33 +7079,76 @@
         <w:t xml:space="preserve"> zprávu</w:t>
       </w:r>
       <w:r>
-        <w:t xml:space="preserve">, anebo odpovědět na jinou zvolenou zprávu a tím tvořit </w:t>
-      </w:r>
-      <w:proofErr w:type="gramStart"/>
-      <w:r>
-        <w:t>vlákna</w:t>
-      </w:r>
-      <w:proofErr w:type="gramEnd"/>
+        <w:t xml:space="preserve"> a</w:t>
+      </w:r>
+      <w:r>
+        <w:t xml:space="preserve"> odpovědět na jinou zvolenou zprávu a tím tvořit vlákna</w:t>
+      </w:r>
+      <w:r>
+        <w:t>.</w:t>
+      </w:r>
       <w:r>
         <w:t xml:space="preserve"> </w:t>
       </w:r>
       <w:r>
-        <w:t xml:space="preserve">popřípadě je možné </w:t>
-      </w:r>
-      <w:r>
-        <w:t xml:space="preserve">připojit soubor. Je </w:t>
-      </w:r>
-      <w:r>
-        <w:t>zde možnost</w:t>
-      </w:r>
-      <w:r>
-        <w:t xml:space="preserve"> oblíbit si danou skupinu.</w:t>
-      </w:r>
-      <w:r>
-        <w:t xml:space="preserve"> V další řadě umožnuje objednávaní jídla </w:t>
-      </w:r>
-      <w:r>
-        <w:t>a dobití konta. Z pohledu uživatelské správy je možné měnit profilový obrázek a upravovat osobní informace.</w:t>
+        <w:t>P</w:t>
+      </w:r>
+      <w:r>
+        <w:t xml:space="preserve">opřípadě je možné </w:t>
+      </w:r>
+      <w:r>
+        <w:t>připojit</w:t>
+      </w:r>
+      <w:r>
+        <w:t xml:space="preserve"> i</w:t>
+      </w:r>
+      <w:r>
+        <w:t xml:space="preserve"> soubor.</w:t>
+      </w:r>
+    </w:p>
+    <w:p>
+      <w:r>
+        <w:t xml:space="preserve">Je </w:t>
+      </w:r>
+      <w:r>
+        <w:t>zde</w:t>
+      </w:r>
+      <w:r>
+        <w:t xml:space="preserve"> </w:t>
+      </w:r>
+      <w:r>
+        <w:t xml:space="preserve">i </w:t>
+      </w:r>
+      <w:r>
+        <w:t>možnost</w:t>
+      </w:r>
+      <w:r>
+        <w:t xml:space="preserve"> oblíbit si </w:t>
+      </w:r>
+      <w:r>
+        <w:t xml:space="preserve">celou </w:t>
+      </w:r>
+      <w:r>
+        <w:t>danou skupinu.</w:t>
+      </w:r>
+    </w:p>
+    <w:p>
+      <w:r>
+        <w:t xml:space="preserve">V další řadě umožnuje objednávaní jídla </w:t>
+      </w:r>
+      <w:r>
+        <w:t>a dobití konta.</w:t>
+      </w:r>
+    </w:p>
+    <w:p>
+      <w:r>
+        <w:t xml:space="preserve"> Z pohledu uživatelské správy je </w:t>
+      </w:r>
+      <w:r>
+        <w:t>možné</w:t>
+      </w:r>
+      <w:r>
+        <w:t xml:space="preserve"> měnit profilový obrázek a upravovat osobní informace.</w:t>
       </w:r>
       <w:r>
         <w:t xml:space="preserve"> Tyto možnosti budou dále uváděny jako „základní nástroje“ a jedná se pouze o základní možnosti všech registrovaných uživatelů. Rozšiřující práva jsou popsaná níže.</w:t>
@@ -7121,7 +7203,13 @@
     </w:p>
     <w:p>
       <w:r>
-        <w:t>Učitel má základní práva, společně s možností používání „Nástroje pro učitele“. Tento nástroj slouží pro správu skupin a umožnuje editaci odeslaných zprá</w:t>
+        <w:t>Učitel má základní práva</w:t>
+      </w:r>
+      <w:r>
+        <w:t xml:space="preserve"> </w:t>
+      </w:r>
+      <w:r>
+        <w:t>společně s možností používání „Nástroje pro učitele“. Tento nástroj slouží pro správu skupin a umožnuje editaci odeslaných zprá</w:t>
       </w:r>
       <w:r>
         <w:t xml:space="preserve">v a přidání členů do skupiny. </w:t>
@@ -7152,6 +7240,11 @@
       </w:r>
     </w:p>
     <w:p>
+      <w:r>
+        <w:t>Zároveň může emulovat svá práva a přihláset se jako libovolný uživatel sítě, tudíž může za učitele spravovat jeho skupiny.</w:t>
+      </w:r>
+    </w:p>
+    <w:p>
       <w:pPr>
         <w:pStyle w:val="Nadpis1"/>
       </w:pPr>
@@ -7163,7 +7256,19 @@
     </w:p>
     <w:p>
       <w:r>
-        <w:t>Instalace aplikace není nutná. Stačí provést spuštění přiloženého souboru „Sem_SocNetwork.jar“. Aplikace se po spuštění pokusí připojit k databázi přednastavenými údaji. Pokud se tato operace nezdaří, tak dojde k spuštění inicializačního programu, který bude požadovat nastavení přístupových údajů k databázi a následně Vás provede dalšími nutnými kroky.</w:t>
+        <w:t>Instalace aplikace není nutná. Stačí provést spuštění přiloženého souboru „Sem_SocNetwork.jar“.</w:t>
+      </w:r>
+    </w:p>
+    <w:p>
+      <w:r>
+        <w:lastRenderedPageBreak/>
+        <w:t xml:space="preserve"> Aplikace se po spuštění pokusí připojit k databázi přednastavenými údaji. Pokud se tato operace nezdaří, tak dojde k</w:t>
+      </w:r>
+      <w:r>
+        <w:t>e</w:t>
+      </w:r>
+      <w:r>
+        <w:t> spuštění inicializačního programu, který bude požadovat nastavení přístupových údajů k databázi a následně Vás provede dalšími nutnými kroky.</w:t>
       </w:r>
     </w:p>
     <w:p>
@@ -7188,7 +7293,6 @@
       </w:pPr>
       <w:bookmarkStart w:id="17" w:name="_Toc27498090"/>
       <w:r>
-        <w:lastRenderedPageBreak/>
         <w:t>Modul Hlavní stránka</w:t>
       </w:r>
       <w:bookmarkEnd w:id="17"/>
@@ -7441,10 +7545,32 @@
         <w:t>Tento modul slouží jako hlavní rozcestník pro registrované uživatele</w:t>
       </w:r>
       <w:r>
-        <w:t xml:space="preserve"> a umožňuje volby dle jejich oprávnění. V levé části se nachází menu, které umožnuje spouštění modulů. Pravá část po kliknutí na uživatele nebo skupinu otevře chat s vybraným.</w:t>
-      </w:r>
-      <w:r>
-        <w:t xml:space="preserve"> Po kliknutí na profilový obrázek se otevře možnost nahrání nového. Obsahuje také společný modul pro objednání jídel.</w:t>
+        <w:t xml:space="preserve"> a umožňuje volby dle jejich oprávnění.</w:t>
+      </w:r>
+    </w:p>
+    <w:p>
+      <w:r>
+        <w:t>V levé části se nachází menu, které umožnuje spouštění modulů.</w:t>
+      </w:r>
+      <w:r>
+        <w:t xml:space="preserve"> Dále se zde nachází profilový obrázek, který po kliknutí umožní nastavení nového.</w:t>
+      </w:r>
+    </w:p>
+    <w:p>
+      <w:r>
+        <w:t>Pravá část po kliknutí na uživatele nebo skupinu otevře chat s</w:t>
+      </w:r>
+      <w:r>
+        <w:t>e zvoleným</w:t>
+      </w:r>
+      <w:r>
+        <w:t>.</w:t>
+      </w:r>
+      <w:r>
+        <w:t xml:space="preserve"> Obsahuje také </w:t>
+      </w:r>
+      <w:r>
+        <w:t>objednávky jídel na daný den.</w:t>
       </w:r>
     </w:p>
     <w:p>
@@ -7459,25 +7585,31 @@
     </w:p>
     <w:p>
       <w:r>
-        <w:t>Administrátor má možnost přihlásit se za jiného uživatele,</w:t>
-      </w:r>
-      <w:r>
-        <w:t xml:space="preserve"> dále má k dispozici moduly</w:t>
+        <w:t>Kromě defaultních modulů jako je úprava profilu, objednání jídel nebo odhlášení má a</w:t>
+      </w:r>
+      <w:r>
+        <w:t>dministrátor</w:t>
       </w:r>
       <w:r>
         <w:t xml:space="preserve"> </w:t>
       </w:r>
       <w:r>
-        <w:t>administrace,</w:t>
-      </w:r>
-      <w:r>
-        <w:t xml:space="preserve"> import dat</w:t>
-      </w:r>
-      <w:r>
-        <w:t>, upravit profil a modul pro objednávání jídla.</w:t>
+        <w:t>možnost přihlásit se za jiného uživatele</w:t>
+      </w:r>
+      <w:r>
+        <w:t>. D</w:t>
+      </w:r>
+      <w:r>
+        <w:t>ále má k dispozici moduly</w:t>
       </w:r>
       <w:r>
         <w:t xml:space="preserve"> </w:t>
+      </w:r>
+      <w:r>
+        <w:t>administrace</w:t>
+      </w:r>
+      <w:r>
+        <w:t xml:space="preserve"> a import dat</w:t>
       </w:r>
     </w:p>
     <w:p>
@@ -7555,7 +7687,6 @@
       </w:pPr>
       <w:bookmarkStart w:id="23" w:name="_Toc27498096"/>
       <w:r>
-        <w:lastRenderedPageBreak/>
         <w:t>Modul sociální sítě – učitelská oprávnění</w:t>
       </w:r>
       <w:bookmarkEnd w:id="23"/>
@@ -7624,6 +7755,7 @@
       </w:pPr>
       <w:bookmarkStart w:id="24" w:name="_Toc27498097"/>
       <w:r>
+        <w:lastRenderedPageBreak/>
         <w:t>Modul sociální sítě – uživatelská oprávnění</w:t>
       </w:r>
       <w:bookmarkEnd w:id="24"/>
@@ -7687,7 +7819,6 @@
       </w:pPr>
       <w:bookmarkStart w:id="25" w:name="_Toc27498098"/>
       <w:r>
-        <w:lastRenderedPageBreak/>
         <w:t>Modul administrace</w:t>
       </w:r>
       <w:bookmarkEnd w:id="25"/>
@@ -7768,6 +7899,7 @@
         <w:jc w:val="center"/>
       </w:pPr>
       <w:r>
+        <w:lastRenderedPageBreak/>
         <w:t>Obrázek 7: Administrace – Uživatelé</w:t>
       </w:r>
     </w:p>
@@ -7899,6 +8031,7 @@
         <w:rPr>
           <w:noProof/>
         </w:rPr>
+        <w:lastRenderedPageBreak/>
         <w:drawing>
           <wp:inline distT="0" distB="0" distL="0" distR="0" wp14:anchorId="0527BD24" wp14:editId="608FC36D">
             <wp:extent cx="5579110" cy="3555365"/>
@@ -8015,6 +8148,7 @@
         <w:rPr>
           <w:noProof/>
         </w:rPr>
+        <w:lastRenderedPageBreak/>
         <w:drawing>
           <wp:inline distT="0" distB="0" distL="0" distR="0" wp14:anchorId="0AB0C872" wp14:editId="3B067DDA">
             <wp:extent cx="5579110" cy="3549015"/>
@@ -8135,6 +8269,7 @@
         <w:rPr>
           <w:color w:val="auto"/>
         </w:rPr>
+        <w:lastRenderedPageBreak/>
         <w:t>Správa objednávek jídla</w:t>
       </w:r>
       <w:bookmarkEnd w:id="26"/>
@@ -8248,6 +8383,7 @@
         <w:rPr>
           <w:noProof/>
         </w:rPr>
+        <w:lastRenderedPageBreak/>
         <w:drawing>
           <wp:inline distT="0" distB="0" distL="0" distR="0" wp14:anchorId="40B03FF2" wp14:editId="44920566">
             <wp:extent cx="5579110" cy="3578225"/>
@@ -8319,6 +8455,7 @@
         <w:rPr>
           <w:noProof/>
         </w:rPr>
+        <w:lastRenderedPageBreak/>
         <w:drawing>
           <wp:inline distT="0" distB="0" distL="0" distR="0" wp14:anchorId="30E5F5C5" wp14:editId="011246A2">
             <wp:extent cx="5579110" cy="3564890"/>
@@ -8467,7 +8604,13 @@
     </w:p>
     <w:p>
       <w:r>
-        <w:t xml:space="preserve">Umožnuje uživatelům komunikaci mezi sebou, nebo ve skupině. Jako bonusové funkce umožnuje přiložit soubor, ohodnotit skupinu a oblíbit si zprávu. Na zprávy je možné reagovat a odpovídat ve vláknech. </w:t>
+        <w:t>Umožnuje uživatelům komunikaci mezi sebou, nebo ve skupině. Jako bonusové funkce umožnuje přiložit soubor</w:t>
+      </w:r>
+      <w:r>
+        <w:t xml:space="preserve"> a následně si ho i stáhnout</w:t>
+      </w:r>
+      <w:r>
+        <w:t xml:space="preserve">, ohodnotit skupinu a oblíbit si zprávu. Na zprávy je možné reagovat a odpovídat ve vláknech. </w:t>
       </w:r>
     </w:p>
     <w:p>
@@ -8722,6 +8865,17 @@
       <w:r>
         <w:t>Modul pro úpravu uživatelských dat.</w:t>
       </w:r>
+      <w:r>
+        <w:t xml:space="preserve"> </w:t>
+      </w:r>
+      <w:proofErr w:type="gramStart"/>
+      <w:r>
+        <w:t>Dodatečné data</w:t>
+      </w:r>
+      <w:proofErr w:type="gramEnd"/>
+      <w:r>
+        <w:t xml:space="preserve"> pro roli se generují a zobrazují podle role.</w:t>
+      </w:r>
     </w:p>
     <w:p>
       <w:pPr>
@@ -9226,15 +9380,7 @@
         <w:t xml:space="preserve"> není </w:t>
       </w:r>
       <w:r>
-        <w:t>v této dokumentaci popsán, protože aplikace je kompletně okomentovaná (</w:t>
-      </w:r>
-      <w:proofErr w:type="spellStart"/>
-      <w:r>
-        <w:t>Javadoc</w:t>
-      </w:r>
-      <w:proofErr w:type="spellEnd"/>
-      <w:r>
-        <w:t>).</w:t>
+        <w:t>v této dokumentaci popsán, protože aplikace je kompletně okomentovaná (Javadoc).</w:t>
       </w:r>
     </w:p>
     <w:p>
@@ -10198,13 +10344,8 @@
     </w:p>
     <w:p>
       <w:r>
-        <w:t>Kompletní scripty pro tvorbu jsou přiloženy v projektu ve složce scripty/</w:t>
-      </w:r>
-      <w:proofErr w:type="spellStart"/>
-      <w:r>
-        <w:t>CreateScript.sql</w:t>
-      </w:r>
-      <w:proofErr w:type="spellEnd"/>
+        <w:t>Kompletní scripty pro tvorbu jsou přiloženy v projektu ve složce scripty/CreateScript.sql</w:t>
+      </w:r>
       <w:r>
         <w:t>, níže uvedeme pouze příklady. V celém našem projektu se nachází celkem 19 pohledů.</w:t>
       </w:r>
@@ -10713,15 +10854,7 @@
     </w:p>
     <w:p>
       <w:r>
-        <w:t>Tento pohled si volá funkci pro zjištění počtu uživatelů ve skupině. Následně jí vrátí ve sloupci „</w:t>
-      </w:r>
-      <w:proofErr w:type="spellStart"/>
-      <w:r>
-        <w:t>pocet_skupina</w:t>
-      </w:r>
-      <w:proofErr w:type="spellEnd"/>
-      <w:r>
-        <w:t>“</w:t>
+        <w:t>Tento pohled si volá funkci pro zjištění počtu uživatelů ve skupině. Následně jí vrátí ve sloupci „pocet_skupina“</w:t>
       </w:r>
       <w:r>
         <w:t>.</w:t>
@@ -10787,15 +10920,7 @@
     </w:p>
     <w:p>
       <w:r>
-        <w:t>Vrátí zprávy seřazené dle hierarchicky a připojí sloupec „</w:t>
-      </w:r>
-      <w:proofErr w:type="spellStart"/>
-      <w:r>
-        <w:t>Uroven</w:t>
-      </w:r>
-      <w:proofErr w:type="spellEnd"/>
-      <w:r>
-        <w:t xml:space="preserve">“, který vyjadřuje stupeň oproti svému předkovi. Tento pohled se stará o zobrazování zpráv ve vláknech. </w:t>
+        <w:t xml:space="preserve">Vrátí zprávy seřazené dle hierarchicky a připojí sloupec „Uroven“, který vyjadřuje stupeň oproti svému předkovi. Tento pohled se stará o zobrazování zpráv ve vláknech. </w:t>
       </w:r>
     </w:p>
     <w:p>
@@ -10869,7 +10994,6 @@
         </w:rPr>
       </w:pPr>
       <w:bookmarkStart w:id="55" w:name="_Toc27498128"/>
-      <w:proofErr w:type="spellStart"/>
       <w:r>
         <w:rPr>
           <w:color w:val="auto"/>
@@ -10877,19 +11001,10 @@
         <w:t>fnc_zahashuj_uzivatele</w:t>
       </w:r>
       <w:bookmarkEnd w:id="55"/>
-      <w:proofErr w:type="spellEnd"/>
-    </w:p>
-    <w:p>
-      <w:r>
-        <w:t xml:space="preserve">Vstupní parametry jsou uživatelské jméno a heslo. Výstupním je </w:t>
-      </w:r>
-      <w:proofErr w:type="spellStart"/>
-      <w:r>
-        <w:t>hash</w:t>
-      </w:r>
-      <w:proofErr w:type="spellEnd"/>
-      <w:r>
-        <w:t>, který vznikl spojením těchto dvou vstupů.</w:t>
+    </w:p>
+    <w:p>
+      <w:r>
+        <w:t>Vstupní parametry jsou uživatelské jméno a heslo. Výstupním je hash, který vznikl spojením těchto dvou vstupů.</w:t>
       </w:r>
     </w:p>
     <w:p>
@@ -10942,7 +11057,6 @@
         </w:rPr>
       </w:pPr>
       <w:bookmarkStart w:id="56" w:name="_Toc27498129"/>
-      <w:proofErr w:type="spellStart"/>
       <w:r>
         <w:rPr>
           <w:color w:val="auto"/>
@@ -10950,7 +11064,6 @@
         <w:t>fnc_prumer_hodnoceni</w:t>
       </w:r>
       <w:bookmarkEnd w:id="56"/>
-      <w:proofErr w:type="spellEnd"/>
     </w:p>
     <w:p>
       <w:r>
@@ -11007,7 +11120,6 @@
         </w:rPr>
       </w:pPr>
       <w:bookmarkStart w:id="57" w:name="_Toc27498130"/>
-      <w:proofErr w:type="spellStart"/>
       <w:r>
         <w:rPr>
           <w:color w:val="auto"/>
@@ -11015,19 +11127,10 @@
         <w:t>fnc_get_nejlepe_hodnocenou_skupinu</w:t>
       </w:r>
       <w:bookmarkEnd w:id="57"/>
-      <w:proofErr w:type="spellEnd"/>
-    </w:p>
-    <w:p>
-      <w:r>
-        <w:t xml:space="preserve">Slouží pro získání nejlépe hodnocené skupiny. Vrátí </w:t>
-      </w:r>
-      <w:proofErr w:type="spellStart"/>
-      <w:r>
-        <w:t>ID_Skupiny</w:t>
-      </w:r>
-      <w:proofErr w:type="spellEnd"/>
-      <w:r>
-        <w:t>.</w:t>
+    </w:p>
+    <w:p>
+      <w:r>
+        <w:t>Slouží pro získání nejlépe hodnocené skupiny. Vrátí ID_Skupiny.</w:t>
       </w:r>
     </w:p>
     <w:p>
@@ -11080,7 +11183,6 @@
         </w:rPr>
       </w:pPr>
       <w:bookmarkStart w:id="58" w:name="_Toc27498131"/>
-      <w:proofErr w:type="spellStart"/>
       <w:r>
         <w:rPr>
           <w:color w:val="auto"/>
@@ -11089,7 +11191,6 @@
         <w:t>fnc_pocet_uzivatelu_ve_skupine</w:t>
       </w:r>
       <w:bookmarkEnd w:id="58"/>
-      <w:proofErr w:type="spellEnd"/>
     </w:p>
     <w:p>
       <w:r>
@@ -11240,7 +11341,6 @@
         </w:rPr>
       </w:pPr>
       <w:bookmarkStart w:id="61" w:name="_Toc27498134"/>
-      <w:proofErr w:type="spellStart"/>
       <w:r>
         <w:rPr>
           <w:color w:val="auto"/>
@@ -11248,7 +11348,6 @@
         <w:lastRenderedPageBreak/>
         <w:t>Delete</w:t>
       </w:r>
-      <w:proofErr w:type="spellEnd"/>
       <w:r>
         <w:rPr>
           <w:color w:val="auto"/>
@@ -11381,34 +11480,10 @@
     </w:p>
     <w:p>
       <w:r>
-        <w:t xml:space="preserve">Aplikace používá jak jednoduché spouštěče pro inkrementaci primárních klíčů, tak složitější pro ošetření vstupních dat, tak po </w:t>
-      </w:r>
-      <w:proofErr w:type="spellStart"/>
-      <w:r>
-        <w:t>triggery</w:t>
-      </w:r>
-      <w:proofErr w:type="spellEnd"/>
-      <w:r>
-        <w:t xml:space="preserve">, které při určitých operacích CRUD vykonávají určité činnosti. V naší aplikaci je celkem 10 </w:t>
-      </w:r>
-      <w:proofErr w:type="spellStart"/>
-      <w:r>
-        <w:t>triggerů</w:t>
-      </w:r>
-      <w:proofErr w:type="spellEnd"/>
-      <w:r>
-        <w:t>. Uvedeme zde pouze příklady.</w:t>
-      </w:r>
-      <w:r>
-        <w:t xml:space="preserve"> Všechny </w:t>
-      </w:r>
-      <w:proofErr w:type="spellStart"/>
-      <w:r>
-        <w:t>triggery</w:t>
-      </w:r>
-      <w:proofErr w:type="spellEnd"/>
-      <w:r>
-        <w:t xml:space="preserve"> naleznete na stejném místě jako pohledy.</w:t>
+        <w:t>Aplikace používá jak jednoduché spouštěče pro inkrementaci primárních klíčů, tak složitější pro ošetření vstupních dat, tak po triggery, které při určitých operacích CRUD vykonávají určité činnosti. V naší aplikaci je celkem 10 triggerů. Uvedeme zde pouze příklady.</w:t>
+      </w:r>
+      <w:r>
+        <w:t xml:space="preserve"> Všechny triggery naleznete na stejném místě jako pohledy.</w:t>
       </w:r>
     </w:p>
     <w:p>
@@ -11423,17 +11498,9 @@
         <w:rPr>
           <w:color w:val="auto"/>
         </w:rPr>
-        <w:t xml:space="preserve">Jednoduchý </w:t>
-      </w:r>
-      <w:proofErr w:type="spellStart"/>
-      <w:r>
-        <w:rPr>
-          <w:color w:val="auto"/>
-        </w:rPr>
-        <w:t>trigger</w:t>
+        <w:t>Jednoduchý trigger</w:t>
       </w:r>
       <w:bookmarkEnd w:id="64"/>
-      <w:proofErr w:type="spellEnd"/>
     </w:p>
     <w:p>
       <w:r>
@@ -11494,17 +11561,9 @@
         <w:rPr>
           <w:color w:val="auto"/>
         </w:rPr>
-        <w:t xml:space="preserve">Složitější </w:t>
-      </w:r>
-      <w:proofErr w:type="spellStart"/>
-      <w:r>
-        <w:rPr>
-          <w:color w:val="auto"/>
-        </w:rPr>
-        <w:t>triggery</w:t>
+        <w:t>Složitější triggery</w:t>
       </w:r>
       <w:bookmarkEnd w:id="65"/>
-      <w:proofErr w:type="spellEnd"/>
     </w:p>
     <w:p>
       <w:r>
@@ -11561,15 +11620,7 @@
     <w:p>
       <w:r>
         <w:lastRenderedPageBreak/>
-        <w:t xml:space="preserve">Tento spouštěč při vkládání </w:t>
-      </w:r>
-      <w:proofErr w:type="spellStart"/>
-      <w:r>
-        <w:t>zahashuje</w:t>
-      </w:r>
-      <w:proofErr w:type="spellEnd"/>
-      <w:r>
-        <w:t xml:space="preserve"> heslo, ohlídá i vstupní parametry.</w:t>
+        <w:t>Tento spouštěč při vkládání zahashuje heslo, ohlídá i vstupní parametry.</w:t>
       </w:r>
     </w:p>
     <w:p>
@@ -11713,18 +11764,8 @@
         <w:pStyle w:val="Odstavec"/>
       </w:pPr>
       <w:r>
-        <w:t xml:space="preserve">V rámci aplikace jsou splněny všechny funkční </w:t>
-      </w:r>
-      <w:proofErr w:type="spellStart"/>
-      <w:proofErr w:type="gramStart"/>
-      <w:r>
-        <w:t>požadavky.</w:t>
-      </w:r>
-      <w:r>
-        <w:t>s</w:t>
-      </w:r>
-      <w:proofErr w:type="spellEnd"/>
-      <w:proofErr w:type="gramEnd"/>
+        <w:t>V rámci aplikace jsou splněny všechny funkční požadavky</w:t>
+      </w:r>
     </w:p>
     <w:p>
       <w:pPr>
@@ -11757,114 +11798,37 @@
         <w:pStyle w:val="Odstavec"/>
       </w:pPr>
       <w:r>
-        <w:t xml:space="preserve">Pro vývoj byl používány nástroje od společnosti </w:t>
-      </w:r>
-      <w:proofErr w:type="spellStart"/>
-      <w:r>
-        <w:t>JetBrains</w:t>
-      </w:r>
-      <w:proofErr w:type="spellEnd"/>
-      <w:r>
-        <w:t xml:space="preserve"> s. r. o. Konkrétně se jedná o </w:t>
-      </w:r>
-      <w:proofErr w:type="spellStart"/>
-      <w:r>
-        <w:t>InteliJ</w:t>
-      </w:r>
-      <w:proofErr w:type="spellEnd"/>
-      <w:r>
-        <w:t xml:space="preserve"> IDEA </w:t>
-      </w:r>
-      <w:proofErr w:type="spellStart"/>
-      <w:r>
-        <w:t>Ultimate</w:t>
-      </w:r>
-      <w:proofErr w:type="spellEnd"/>
-      <w:r>
-        <w:t xml:space="preserve"> 2019.3 a pro práci s relační databází </w:t>
-      </w:r>
-      <w:proofErr w:type="spellStart"/>
-      <w:r>
-        <w:t>DataGrip</w:t>
-      </w:r>
-      <w:proofErr w:type="spellEnd"/>
-      <w:r>
-        <w:t xml:space="preserve"> 2019.3, který podporuje </w:t>
-      </w:r>
-      <w:proofErr w:type="spellStart"/>
-      <w:r>
-        <w:t>debug</w:t>
-      </w:r>
-      <w:proofErr w:type="spellEnd"/>
-      <w:r>
-        <w:t xml:space="preserve"> PL/SQL. Pro tvorbu GUI byl použit </w:t>
-      </w:r>
-      <w:proofErr w:type="spellStart"/>
-      <w:r>
-        <w:t>Scene</w:t>
-      </w:r>
-      <w:proofErr w:type="spellEnd"/>
+        <w:t>Pro vývoj byl používány nástroje od společnosti JetBrains s. r. o. Konkrétně se jedná o InteliJ IDEA Ultimate 2019.3 a pro práci s relační databází DataGrip 2019.3, který podporuje debug PL/SQL. Pro tvorbu GUI byl použit Scene Builder od Oracle.</w:t>
+      </w:r>
+    </w:p>
+    <w:p>
+      <w:pPr>
+        <w:pStyle w:val="Nadpis3"/>
+        <w:rPr>
+          <w:color w:val="auto"/>
+        </w:rPr>
+      </w:pPr>
+      <w:bookmarkStart w:id="70" w:name="_Toc27498143"/>
+      <w:r>
+        <w:rPr>
+          <w:color w:val="auto"/>
+        </w:rPr>
+        <w:t>Použité jazyky a knihovny</w:t>
+      </w:r>
+      <w:bookmarkEnd w:id="70"/>
+    </w:p>
+    <w:p>
+      <w:r>
+        <w:t>Aplikace je napsána v jazyce Java, grafické rozhraní je napsáno pomocí frameworku JavaFX</w:t>
+      </w:r>
+      <w:r>
+        <w:t>.</w:t>
+      </w:r>
       <w:r>
         <w:t xml:space="preserve"> </w:t>
       </w:r>
-      <w:proofErr w:type="spellStart"/>
-      <w:r>
-        <w:t>Builder</w:t>
-      </w:r>
-      <w:proofErr w:type="spellEnd"/>
-      <w:r>
-        <w:t xml:space="preserve"> od Oracle.</w:t>
-      </w:r>
-    </w:p>
-    <w:p>
-      <w:pPr>
-        <w:pStyle w:val="Nadpis3"/>
-        <w:rPr>
-          <w:color w:val="auto"/>
-        </w:rPr>
-      </w:pPr>
-      <w:bookmarkStart w:id="70" w:name="_Toc27498143"/>
-      <w:r>
-        <w:rPr>
-          <w:color w:val="auto"/>
-        </w:rPr>
-        <w:t>Použité jazyky a knihovny</w:t>
-      </w:r>
-      <w:bookmarkEnd w:id="70"/>
-    </w:p>
-    <w:p>
-      <w:r>
-        <w:t xml:space="preserve">Aplikace je napsána v jazyce Java, grafické rozhraní je napsáno pomocí frameworku </w:t>
-      </w:r>
-      <w:proofErr w:type="spellStart"/>
-      <w:r>
-        <w:t>JavaFX</w:t>
-      </w:r>
-      <w:proofErr w:type="spellEnd"/>
-      <w:r>
-        <w:t>.</w:t>
-      </w:r>
-      <w:r>
-        <w:t xml:space="preserve"> </w:t>
-      </w:r>
-      <w:r>
-        <w:t xml:space="preserve">Byla použita knihovna OJBC7, která se stará o komunikaci s Oracle databází, a knihovna </w:t>
-      </w:r>
-      <w:proofErr w:type="spellStart"/>
-      <w:r>
-        <w:t>Simple-Json</w:t>
-      </w:r>
-      <w:proofErr w:type="spellEnd"/>
-      <w:r>
-        <w:t xml:space="preserve"> pro práci s formátem JSON, která je nutná při získávání dat z </w:t>
-      </w:r>
-      <w:proofErr w:type="spellStart"/>
-      <w:r>
-        <w:t>RESTové</w:t>
-      </w:r>
-      <w:proofErr w:type="spellEnd"/>
-      <w:r>
-        <w:t xml:space="preserve"> aplikace na webu </w:t>
+      <w:r>
+        <w:t xml:space="preserve">Byla použita knihovna OJBC7, která se stará o komunikaci s Oracle databází, a knihovna Simple-Json pro práci s formátem JSON, která je nutná při získávání dat z RESTové aplikace na webu </w:t>
       </w:r>
       <w:hyperlink r:id="rId66" w:history="1">
         <w:r>
@@ -11903,88 +11867,42 @@
           <w:color w:val="222222"/>
           <w:shd w:val="clear" w:color="auto" w:fill="FFFFFF"/>
         </w:rPr>
-        <w:t>Role-</w:t>
-      </w:r>
-      <w:proofErr w:type="spellStart"/>
+        <w:t>Role-based access control</w:t>
+      </w:r>
+      <w:r>
+        <w:rPr>
+          <w:color w:val="222222"/>
+          <w:shd w:val="clear" w:color="auto" w:fill="FFFFFF"/>
+        </w:rPr>
+        <w:t> (</w:t>
+      </w:r>
       <w:r>
         <w:rPr>
           <w:bCs/>
           <w:color w:val="222222"/>
           <w:shd w:val="clear" w:color="auto" w:fill="FFFFFF"/>
         </w:rPr>
-        <w:t>based</w:t>
-      </w:r>
-      <w:proofErr w:type="spellEnd"/>
-      <w:r>
-        <w:rPr>
-          <w:bCs/>
+        <w:t>RBAC</w:t>
+      </w:r>
+      <w:r>
+        <w:rPr>
           <w:color w:val="222222"/>
           <w:shd w:val="clear" w:color="auto" w:fill="FFFFFF"/>
         </w:rPr>
-        <w:t xml:space="preserve"> </w:t>
-      </w:r>
-      <w:proofErr w:type="spellStart"/>
-      <w:r>
-        <w:rPr>
-          <w:bCs/>
+        <w:t>).</w:t>
+      </w:r>
+      <w:r>
+        <w:rPr>
           <w:color w:val="222222"/>
           <w:shd w:val="clear" w:color="auto" w:fill="FFFFFF"/>
         </w:rPr>
-        <w:t>access</w:t>
-      </w:r>
-      <w:proofErr w:type="spellEnd"/>
-      <w:r>
-        <w:rPr>
-          <w:bCs/>
+        <w:t xml:space="preserve"> Uživatele rozlišujeme na administrátor, uživatel, student</w:t>
+      </w:r>
+      <w:r>
+        <w:rPr>
           <w:color w:val="222222"/>
           <w:shd w:val="clear" w:color="auto" w:fill="FFFFFF"/>
         </w:rPr>
-        <w:t xml:space="preserve"> </w:t>
-      </w:r>
-      <w:proofErr w:type="spellStart"/>
-      <w:r>
-        <w:rPr>
-          <w:bCs/>
-          <w:color w:val="222222"/>
-          <w:shd w:val="clear" w:color="auto" w:fill="FFFFFF"/>
-        </w:rPr>
-        <w:t>control</w:t>
-      </w:r>
-      <w:proofErr w:type="spellEnd"/>
-      <w:r>
-        <w:rPr>
-          <w:color w:val="222222"/>
-          <w:shd w:val="clear" w:color="auto" w:fill="FFFFFF"/>
-        </w:rPr>
-        <w:t> (</w:t>
-      </w:r>
-      <w:r>
-        <w:rPr>
-          <w:bCs/>
-          <w:color w:val="222222"/>
-          <w:shd w:val="clear" w:color="auto" w:fill="FFFFFF"/>
-        </w:rPr>
-        <w:t>RBAC</w:t>
-      </w:r>
-      <w:r>
-        <w:rPr>
-          <w:color w:val="222222"/>
-          <w:shd w:val="clear" w:color="auto" w:fill="FFFFFF"/>
-        </w:rPr>
-        <w:t>).</w:t>
-      </w:r>
-      <w:r>
-        <w:rPr>
-          <w:color w:val="222222"/>
-          <w:shd w:val="clear" w:color="auto" w:fill="FFFFFF"/>
-        </w:rPr>
-        <w:t xml:space="preserve"> Uživatele rozlišujeme na administrátor, uživatel, student</w:t>
-      </w:r>
-      <w:r>
-        <w:rPr>
-          <w:color w:val="222222"/>
-          <w:shd w:val="clear" w:color="auto" w:fill="FFFFFF"/>
-        </w:rPr>
         <w:t>. Příslušná oprávnění jsou popsána v uživatelské části aplikace.</w:t>
       </w:r>
     </w:p>
@@ -12042,15 +11960,7 @@
         <w:t>Základní informace o datové struktuře zdrojových kódů je uvedena v části 4.1.2 této dokumentace. Detailní popis zdrojových kódů je součástí projektu, který je přiložený k této práci</w:t>
       </w:r>
       <w:r>
-        <w:t xml:space="preserve"> (</w:t>
-      </w:r>
-      <w:proofErr w:type="spellStart"/>
-      <w:r>
-        <w:t>Javadoc</w:t>
-      </w:r>
-      <w:proofErr w:type="spellEnd"/>
-      <w:r>
-        <w:t>)</w:t>
+        <w:t xml:space="preserve"> (Javadoc)</w:t>
       </w:r>
       <w:r>
         <w:t>.</w:t>
@@ -12067,7 +11977,6 @@
       </w:pPr>
       <w:bookmarkStart w:id="75" w:name="_Toc439254177"/>
       <w:bookmarkStart w:id="76" w:name="_Toc27498148"/>
-      <w:bookmarkStart w:id="77" w:name="_GoBack"/>
       <w:r>
         <w:lastRenderedPageBreak/>
         <w:t>Závěr</w:t>
@@ -12079,18 +11988,9 @@
       <w:pPr>
         <w:spacing w:line="360" w:lineRule="auto"/>
       </w:pPr>
-      <w:bookmarkStart w:id="78" w:name="_Toc258833034"/>
-      <w:bookmarkEnd w:id="77"/>
-      <w:r>
-        <w:t xml:space="preserve">Semestrální práce byla vyvíjená v jazyce Java s frameworkem </w:t>
-      </w:r>
-      <w:proofErr w:type="spellStart"/>
-      <w:r>
-        <w:t>JavaFX</w:t>
-      </w:r>
-      <w:proofErr w:type="spellEnd"/>
-      <w:r>
-        <w:t>. Splnila všechny očekávání. Vzhledem k možnost realizace vlastních funkcí byla tato práce svým způsobem i zábavná.</w:t>
+      <w:bookmarkStart w:id="77" w:name="_Toc258833034"/>
+      <w:r>
+        <w:t>Semestrální práce byla vyvíjená v jazyce Java s frameworkem JavaFX. Splnila všechny očekávání. Vzhledem k možnost realizace vlastních funkcí byla tato práce svým způsobem i zábavná.</w:t>
       </w:r>
       <w:r>
         <w:t xml:space="preserve"> </w:t>
@@ -12112,6 +12012,8 @@
       <w:r>
         <w:t xml:space="preserve"> Úspěšně se naučili dělení zadaných úkolů a společně se psychicky podporovali. Tento úkol pomohl také drobným podnikatelům i korporátním firmám v okolí univerzity, které se specializují na prodej dobré kávy.</w:t>
       </w:r>
+      <w:bookmarkStart w:id="78" w:name="_GoBack"/>
+      <w:bookmarkEnd w:id="78"/>
     </w:p>
     <w:p>
       <w:pPr>
@@ -12229,20 +12131,12 @@
       <w:r>
         <w:t>statní</w:t>
       </w:r>
-      <w:bookmarkEnd w:id="78"/>
+      <w:bookmarkEnd w:id="77"/>
       <w:r>
         <w:t xml:space="preserve"> (libovolné soubory doplňující Vaši tvorbu databázové aplikace či nutné nestandardní doplňky nutné pro spuštění Vaší aplikaci</w:t>
       </w:r>
       <w:r>
-        <w:t xml:space="preserve">) – Všechny materiály jsou na </w:t>
-      </w:r>
-      <w:proofErr w:type="spellStart"/>
-      <w:r>
-        <w:t>githubu</w:t>
-      </w:r>
-      <w:proofErr w:type="spellEnd"/>
-      <w:r>
-        <w:t>.</w:t>
+        <w:t>) – Všechny materiály jsou na githubu.</w:t>
       </w:r>
     </w:p>
     <w:sectPr>
@@ -12292,7 +12186,6 @@
         <w:docPartUnique/>
       </w:docPartObj>
     </w:sdtPr>
-    <w:sdtEndPr/>
     <w:sdtContent>
       <w:p>
         <w:pPr>
@@ -13605,7 +13498,7 @@
       </w:pPr>
     </w:pPrDefault>
   </w:docDefaults>
-  <w:latentStyles w:defLockedState="0" w:defUIPriority="99" w:defSemiHidden="0" w:defUnhideWhenUsed="0" w:defQFormat="0" w:count="375">
+  <w:latentStyles w:defLockedState="0" w:defUIPriority="99" w:defSemiHidden="0" w:defUnhideWhenUsed="0" w:defQFormat="0" w:count="376">
     <w:lsdException w:name="Normal" w:uiPriority="0" w:qFormat="1"/>
     <w:lsdException w:name="heading 1" w:uiPriority="9" w:qFormat="1"/>
     <w:lsdException w:name="heading 2" w:semiHidden="1" w:uiPriority="9" w:unhideWhenUsed="1" w:qFormat="1"/>
@@ -13711,7 +13604,6 @@
     <w:lsdException w:name="HTML Sample" w:semiHidden="1" w:unhideWhenUsed="1"/>
     <w:lsdException w:name="HTML Typewriter" w:semiHidden="1" w:unhideWhenUsed="1"/>
     <w:lsdException w:name="HTML Variable" w:semiHidden="1" w:unhideWhenUsed="1"/>
-    <w:lsdException w:name="Normal Table" w:semiHidden="1" w:unhideWhenUsed="1"/>
     <w:lsdException w:name="annotation subject" w:semiHidden="1" w:unhideWhenUsed="1"/>
     <w:lsdException w:name="No List" w:semiHidden="1" w:unhideWhenUsed="1"/>
     <w:lsdException w:name="Outline List 1" w:semiHidden="1" w:unhideWhenUsed="1"/>
@@ -13758,10 +13650,8 @@
     <w:lsdException w:name="Table Subtle 2" w:semiHidden="1" w:unhideWhenUsed="1"/>
     <w:lsdException w:name="Table Web 1" w:semiHidden="1" w:unhideWhenUsed="1"/>
     <w:lsdException w:name="Table Web 2" w:semiHidden="1" w:unhideWhenUsed="1"/>
-    <w:lsdException w:name="Table Web 3" w:semiHidden="1" w:unhideWhenUsed="1"/>
     <w:lsdException w:name="Balloon Text" w:semiHidden="1" w:unhideWhenUsed="1"/>
     <w:lsdException w:name="Table Grid" w:uiPriority="59"/>
-    <w:lsdException w:name="Table Theme" w:semiHidden="1" w:unhideWhenUsed="1"/>
     <w:lsdException w:name="Placeholder Text" w:semiHidden="1"/>
     <w:lsdException w:name="No Spacing" w:uiPriority="1" w:qFormat="1"/>
     <w:lsdException w:name="Light Shading" w:uiPriority="60"/>
@@ -13981,6 +13871,7 @@
     <w:lsdException w:name="Smart Hyperlink" w:semiHidden="1" w:unhideWhenUsed="1"/>
     <w:lsdException w:name="Hashtag" w:semiHidden="1" w:unhideWhenUsed="1"/>
     <w:lsdException w:name="Unresolved Mention" w:semiHidden="1" w:unhideWhenUsed="1"/>
+    <w:lsdException w:name="Smart Link" w:semiHidden="1" w:unhideWhenUsed="1"/>
   </w:latentStyles>
   <w:style w:type="paragraph" w:default="1" w:styleId="Normln">
     <w:name w:val="Normal"/>
@@ -15191,7 +15082,7 @@
 </file>
 
 <file path=customXml/itemProps1.xml><?xml version="1.0" encoding="utf-8"?>
-<ds:datastoreItem xmlns:ds="http://schemas.openxmlformats.org/officeDocument/2006/customXml" ds:itemID="{2DCF3F97-C8A3-4A67-BDDC-9E897AAEF6DD}">
+<ds:datastoreItem xmlns:ds="http://schemas.openxmlformats.org/officeDocument/2006/customXml" ds:itemID="{D9373210-2707-4010-B2C7-FB355AEC49D9}">
   <ds:schemaRefs>
     <ds:schemaRef ds:uri="http://schemas.openxmlformats.org/officeDocument/2006/bibliography"/>
   </ds:schemaRefs>

</xml_diff>